<commit_message>
Update System Design - Usability Test.docx
</commit_message>
<xml_diff>
--- a/System Design - Usability Test.docx
+++ b/System Design - Usability Test.docx
@@ -662,7 +662,18 @@
                 <w:szCs w:val="24"/>
                 <w:lang w:eastAsia="ja-JP"/>
               </w:rPr>
-              <w:t>checkout using a credit/debit card</w:t>
+              <w:t xml:space="preserve">checkout </w:t>
+            </w:r>
+            <w:r>
+              <w:rPr>
+                <w:rFonts w:ascii="Times New Roman" w:hAnsi="Times New Roman" w:cs="Times New Roman"/>
+                <w:b/>
+                <w:bCs/>
+                <w:sz w:val="24"/>
+                <w:szCs w:val="24"/>
+                <w:lang w:eastAsia="ja-JP"/>
+              </w:rPr>
+              <w:t>with Cash on Delivery</w:t>
             </w:r>
             <w:bookmarkStart w:id="0" w:name="_GoBack"/>
             <w:bookmarkEnd w:id="0"/>
@@ -5751,7 +5762,7 @@
 </file>
 
 <file path=customXml/itemProps1.xml><?xml version="1.0" encoding="utf-8"?>
-<ds:datastoreItem xmlns:ds="http://schemas.openxmlformats.org/officeDocument/2006/customXml" ds:itemID="{1DD4CBE6-19AD-419A-A150-8C6FD9B79823}">
+<ds:datastoreItem xmlns:ds="http://schemas.openxmlformats.org/officeDocument/2006/customXml" ds:itemID="{63D6C2FD-9604-4CFD-A8F3-63C3648103C2}">
   <ds:schemaRefs>
     <ds:schemaRef ds:uri="http://schemas.openxmlformats.org/officeDocument/2006/bibliography"/>
   </ds:schemaRefs>

</xml_diff>